<commit_message>
add table of priorities, experiment with map
</commit_message>
<xml_diff>
--- a/prioritization logic.docx
+++ b/prioritization logic.docx
@@ -4,6 +4,11 @@
   <w:body>
     <w:p>
       <w:r>
+        <w:t>welcome-page</w:t>
+      </w:r>
+    </w:p>
+    <w:p>
+      <w:r>
         <w:t>Where should Chicago try municipal sidewalk plowing first?</w:t>
       </w:r>
     </w:p>
@@ -24,6 +29,17 @@
       </w:r>
       <w:r>
         <w:t xml:space="preserve"> service.</w:t>
+      </w:r>
+    </w:p>
+    <w:p>
+      <w:r>
+        <w:t>[Scroll down to read the story]</w:t>
+      </w:r>
+    </w:p>
+    <w:p/>
+    <w:p>
+      <w:r>
+        <w:t>Page-1</w:t>
       </w:r>
     </w:p>
     <w:p>
@@ -72,7 +88,7 @@
           <w:b/>
           <w:bCs/>
         </w:rPr>
-        <w:t>propose</w:t>
+        <w:t>suggest</w:t>
       </w:r>
       <w:r>
         <w:rPr>
@@ -102,248 +118,633 @@
         <w:t>:</w:t>
       </w:r>
     </w:p>
-    <w:p>
-      <w:pPr>
-        <w:ind w:left="720"/>
-      </w:pPr>
-      <w:r>
+    <w:tbl>
+      <w:tblPr>
+        <w:tblStyle w:val="TableGrid"/>
+        <w:tblW w:w="0" w:type="auto"/>
+        <w:tblLook w:val="04A0" w:firstRow="1" w:lastRow="0" w:firstColumn="1" w:lastColumn="0" w:noHBand="0" w:noVBand="1"/>
+      </w:tblPr>
+      <w:tblGrid>
+        <w:gridCol w:w="1206"/>
+        <w:gridCol w:w="8144"/>
+      </w:tblGrid>
+      <w:tr>
+        <w:tc>
+          <w:tcPr>
+            <w:tcW w:w="715" w:type="dxa"/>
+          </w:tcPr>
+          <w:p>
+            <w:r>
+              <w:rPr>
+                <w:noProof/>
+              </w:rPr>
+              <w:drawing>
+                <wp:inline distT="0" distB="0" distL="0" distR="0" wp14:anchorId="2ECA600A" wp14:editId="249BC345">
+                  <wp:extent cx="623662" cy="523875"/>
+                  <wp:effectExtent l="0" t="0" r="5080" b="0"/>
+                  <wp:docPr id="1" name="Picture 1"/>
+                  <wp:cNvGraphicFramePr>
+                    <a:graphicFrameLocks xmlns:a="http://schemas.openxmlformats.org/drawingml/2006/main" noChangeAspect="1"/>
+                  </wp:cNvGraphicFramePr>
+                  <a:graphic xmlns:a="http://schemas.openxmlformats.org/drawingml/2006/main">
+                    <a:graphicData uri="http://schemas.openxmlformats.org/drawingml/2006/picture">
+                      <pic:pic xmlns:pic="http://schemas.openxmlformats.org/drawingml/2006/picture">
+                        <pic:nvPicPr>
+                          <pic:cNvPr id="1" name=""/>
+                          <pic:cNvPicPr/>
+                        </pic:nvPicPr>
+                        <pic:blipFill>
+                          <a:blip r:embed="rId5"/>
+                          <a:stretch>
+                            <a:fillRect/>
+                          </a:stretch>
+                        </pic:blipFill>
+                        <pic:spPr>
+                          <a:xfrm>
+                            <a:off x="0" y="0"/>
+                            <a:ext cx="635095" cy="533478"/>
+                          </a:xfrm>
+                          <a:prstGeom prst="rect">
+                            <a:avLst/>
+                          </a:prstGeom>
+                        </pic:spPr>
+                      </pic:pic>
+                    </a:graphicData>
+                  </a:graphic>
+                </wp:inline>
+              </w:drawing>
+            </w:r>
+          </w:p>
+        </w:tc>
+        <w:tc>
+          <w:tcPr>
+            <w:tcW w:w="8635" w:type="dxa"/>
+          </w:tcPr>
+          <w:p>
+            <w:r>
+              <w:rPr>
+                <w:b/>
+                <w:bCs/>
+              </w:rPr>
+              <w:t xml:space="preserve">People </w:t>
+            </w:r>
+            <w:r>
+              <w:rPr>
+                <w:b/>
+                <w:bCs/>
+              </w:rPr>
+              <w:t xml:space="preserve">with </w:t>
+            </w:r>
+            <w:r>
+              <w:rPr>
+                <w:b/>
+                <w:bCs/>
+              </w:rPr>
+              <w:t>disabilities</w:t>
+            </w:r>
+            <w:r>
+              <w:t>, especially ambulatory (walking) and vision disabilities, who may use assistive devices (wheelchairs, walkers, canes) to get around.</w:t>
+            </w:r>
+          </w:p>
+          <w:p>
+            <w:r>
+              <w:t>&lt;i class="fa-solid fa-wheelchair-move"&gt;&lt;/i&gt;</w:t>
+            </w:r>
+          </w:p>
+        </w:tc>
+      </w:tr>
+      <w:tr>
+        <w:tc>
+          <w:tcPr>
+            <w:tcW w:w="715" w:type="dxa"/>
+          </w:tcPr>
+          <w:p>
+            <w:r>
+              <w:rPr>
+                <w:noProof/>
+              </w:rPr>
+              <w:drawing>
+                <wp:inline distT="0" distB="0" distL="0" distR="0" wp14:anchorId="119172FB" wp14:editId="68414949">
+                  <wp:extent cx="595332" cy="514350"/>
+                  <wp:effectExtent l="0" t="0" r="0" b="0"/>
+                  <wp:docPr id="4" name="Picture 4"/>
+                  <wp:cNvGraphicFramePr>
+                    <a:graphicFrameLocks xmlns:a="http://schemas.openxmlformats.org/drawingml/2006/main" noChangeAspect="1"/>
+                  </wp:cNvGraphicFramePr>
+                  <a:graphic xmlns:a="http://schemas.openxmlformats.org/drawingml/2006/main">
+                    <a:graphicData uri="http://schemas.openxmlformats.org/drawingml/2006/picture">
+                      <pic:pic xmlns:pic="http://schemas.openxmlformats.org/drawingml/2006/picture">
+                        <pic:nvPicPr>
+                          <pic:cNvPr id="1" name=""/>
+                          <pic:cNvPicPr/>
+                        </pic:nvPicPr>
+                        <pic:blipFill>
+                          <a:blip r:embed="rId6"/>
+                          <a:stretch>
+                            <a:fillRect/>
+                          </a:stretch>
+                        </pic:blipFill>
+                        <pic:spPr>
+                          <a:xfrm>
+                            <a:off x="0" y="0"/>
+                            <a:ext cx="604594" cy="522352"/>
+                          </a:xfrm>
+                          <a:prstGeom prst="rect">
+                            <a:avLst/>
+                          </a:prstGeom>
+                        </pic:spPr>
+                      </pic:pic>
+                    </a:graphicData>
+                  </a:graphic>
+                </wp:inline>
+              </w:drawing>
+            </w:r>
+          </w:p>
+        </w:tc>
+        <w:tc>
+          <w:tcPr>
+            <w:tcW w:w="8635" w:type="dxa"/>
+          </w:tcPr>
+          <w:p>
+            <w:r>
+              <w:rPr>
+                <w:b/>
+                <w:bCs/>
+              </w:rPr>
+              <w:t>Elders</w:t>
+            </w:r>
+            <w:r>
+              <w:t xml:space="preserve">, who are more </w:t>
+            </w:r>
+            <w:r>
+              <w:t>vulnerable</w:t>
+            </w:r>
+            <w:r>
+              <w:t xml:space="preserve"> to serious fall-related injuries, and may be unable to shovel their own sidewalks, regardless of whether they identify as having a disability</w:t>
+            </w:r>
+          </w:p>
+          <w:p>
+            <w:r>
+              <w:t>&lt;i class="fa-solid fa-user-plus"&gt;&lt;/i&gt;</w:t>
+            </w:r>
+          </w:p>
+        </w:tc>
+      </w:tr>
+      <w:tr>
+        <w:tc>
+          <w:tcPr>
+            <w:tcW w:w="715" w:type="dxa"/>
+          </w:tcPr>
+          <w:p>
+            <w:pPr>
+              <w:rPr>
+                <w:b/>
+                <w:bCs/>
+              </w:rPr>
+            </w:pPr>
+            <w:r>
+              <w:rPr>
+                <w:noProof/>
+              </w:rPr>
+              <w:drawing>
+                <wp:inline distT="0" distB="0" distL="0" distR="0" wp14:anchorId="621CCCB9" wp14:editId="6F60EA0D">
+                  <wp:extent cx="477410" cy="419100"/>
+                  <wp:effectExtent l="0" t="0" r="0" b="0"/>
+                  <wp:docPr id="13" name="Picture 13"/>
+                  <wp:cNvGraphicFramePr>
+                    <a:graphicFrameLocks xmlns:a="http://schemas.openxmlformats.org/drawingml/2006/main" noChangeAspect="1"/>
+                  </wp:cNvGraphicFramePr>
+                  <a:graphic xmlns:a="http://schemas.openxmlformats.org/drawingml/2006/main">
+                    <a:graphicData uri="http://schemas.openxmlformats.org/drawingml/2006/picture">
+                      <pic:pic xmlns:pic="http://schemas.openxmlformats.org/drawingml/2006/picture">
+                        <pic:nvPicPr>
+                          <pic:cNvPr id="1" name=""/>
+                          <pic:cNvPicPr/>
+                        </pic:nvPicPr>
+                        <pic:blipFill>
+                          <a:blip r:embed="rId7"/>
+                          <a:stretch>
+                            <a:fillRect/>
+                          </a:stretch>
+                        </pic:blipFill>
+                        <pic:spPr>
+                          <a:xfrm>
+                            <a:off x="0" y="0"/>
+                            <a:ext cx="481417" cy="422618"/>
+                          </a:xfrm>
+                          <a:prstGeom prst="rect">
+                            <a:avLst/>
+                          </a:prstGeom>
+                        </pic:spPr>
+                      </pic:pic>
+                    </a:graphicData>
+                  </a:graphic>
+                </wp:inline>
+              </w:drawing>
+            </w:r>
+          </w:p>
+        </w:tc>
+        <w:tc>
+          <w:tcPr>
+            <w:tcW w:w="8635" w:type="dxa"/>
+          </w:tcPr>
+          <w:p>
+            <w:r>
+              <w:rPr>
+                <w:b/>
+                <w:bCs/>
+              </w:rPr>
+              <w:t>Young children</w:t>
+            </w:r>
+            <w:r>
+              <w:rPr>
+                <w:b/>
+                <w:bCs/>
+              </w:rPr>
+              <w:t xml:space="preserve"> </w:t>
+            </w:r>
+            <w:r>
+              <w:t>and their caretakers, who may use strollers</w:t>
+            </w:r>
+          </w:p>
+          <w:p>
+            <w:r>
+              <w:t>&lt;i class="fa-solid fa-baby-carriage"&gt;&lt;/i&gt;</w:t>
+            </w:r>
+          </w:p>
+        </w:tc>
+      </w:tr>
+      <w:tr>
+        <w:tc>
+          <w:tcPr>
+            <w:tcW w:w="715" w:type="dxa"/>
+          </w:tcPr>
+          <w:p>
+            <w:r>
+              <w:rPr>
+                <w:noProof/>
+              </w:rPr>
+              <w:drawing>
+                <wp:inline distT="0" distB="0" distL="0" distR="0" wp14:anchorId="33F49639" wp14:editId="3BB9BD5B">
+                  <wp:extent cx="429878" cy="400050"/>
+                  <wp:effectExtent l="0" t="0" r="8890" b="0"/>
+                  <wp:docPr id="14" name="Picture 14"/>
+                  <wp:cNvGraphicFramePr>
+                    <a:graphicFrameLocks xmlns:a="http://schemas.openxmlformats.org/drawingml/2006/main" noChangeAspect="1"/>
+                  </wp:cNvGraphicFramePr>
+                  <a:graphic xmlns:a="http://schemas.openxmlformats.org/drawingml/2006/main">
+                    <a:graphicData uri="http://schemas.openxmlformats.org/drawingml/2006/picture">
+                      <pic:pic xmlns:pic="http://schemas.openxmlformats.org/drawingml/2006/picture">
+                        <pic:nvPicPr>
+                          <pic:cNvPr id="1" name=""/>
+                          <pic:cNvPicPr/>
+                        </pic:nvPicPr>
+                        <pic:blipFill>
+                          <a:blip r:embed="rId8"/>
+                          <a:stretch>
+                            <a:fillRect/>
+                          </a:stretch>
+                        </pic:blipFill>
+                        <pic:spPr>
+                          <a:xfrm>
+                            <a:off x="0" y="0"/>
+                            <a:ext cx="434307" cy="404172"/>
+                          </a:xfrm>
+                          <a:prstGeom prst="rect">
+                            <a:avLst/>
+                          </a:prstGeom>
+                        </pic:spPr>
+                      </pic:pic>
+                    </a:graphicData>
+                  </a:graphic>
+                </wp:inline>
+              </w:drawing>
+            </w:r>
+          </w:p>
+        </w:tc>
+        <w:tc>
+          <w:tcPr>
+            <w:tcW w:w="8635" w:type="dxa"/>
+          </w:tcPr>
+          <w:p>
+            <w:r>
+              <w:rPr>
+                <w:b/>
+                <w:bCs/>
+              </w:rPr>
+              <w:t xml:space="preserve">Households without cars, </w:t>
+            </w:r>
+            <w:r>
+              <w:t>who are more likely to rely on walking to meet their needs</w:t>
+            </w:r>
+          </w:p>
+          <w:p>
+            <w:pPr>
+              <w:rPr>
+                <w:b/>
+                <w:bCs/>
+              </w:rPr>
+            </w:pPr>
+            <w:r>
+              <w:rPr>
+                <w:b/>
+                <w:bCs/>
+              </w:rPr>
+              <w:t>&lt;i class="fa-solid fa-car"&gt;&lt;/i&gt;</w:t>
+            </w:r>
+          </w:p>
+        </w:tc>
+      </w:tr>
+      <w:tr>
+        <w:tc>
+          <w:tcPr>
+            <w:tcW w:w="715" w:type="dxa"/>
+          </w:tcPr>
+          <w:p>
+            <w:r>
+              <w:rPr>
+                <w:noProof/>
+              </w:rPr>
+              <w:drawing>
+                <wp:inline distT="0" distB="0" distL="0" distR="0" wp14:anchorId="654BCA2B" wp14:editId="421BB835">
+                  <wp:extent cx="503464" cy="428625"/>
+                  <wp:effectExtent l="0" t="0" r="0" b="0"/>
+                  <wp:docPr id="7" name="Picture 7"/>
+                  <wp:cNvGraphicFramePr>
+                    <a:graphicFrameLocks xmlns:a="http://schemas.openxmlformats.org/drawingml/2006/main" noChangeAspect="1"/>
+                  </wp:cNvGraphicFramePr>
+                  <a:graphic xmlns:a="http://schemas.openxmlformats.org/drawingml/2006/main">
+                    <a:graphicData uri="http://schemas.openxmlformats.org/drawingml/2006/picture">
+                      <pic:pic xmlns:pic="http://schemas.openxmlformats.org/drawingml/2006/picture">
+                        <pic:nvPicPr>
+                          <pic:cNvPr id="1" name=""/>
+                          <pic:cNvPicPr/>
+                        </pic:nvPicPr>
+                        <pic:blipFill>
+                          <a:blip r:embed="rId9"/>
+                          <a:stretch>
+                            <a:fillRect/>
+                          </a:stretch>
+                        </pic:blipFill>
+                        <pic:spPr>
+                          <a:xfrm>
+                            <a:off x="0" y="0"/>
+                            <a:ext cx="512298" cy="436145"/>
+                          </a:xfrm>
+                          <a:prstGeom prst="rect">
+                            <a:avLst/>
+                          </a:prstGeom>
+                        </pic:spPr>
+                      </pic:pic>
+                    </a:graphicData>
+                  </a:graphic>
+                </wp:inline>
+              </w:drawing>
+            </w:r>
+          </w:p>
+        </w:tc>
+        <w:tc>
+          <w:tcPr>
+            <w:tcW w:w="8635" w:type="dxa"/>
+          </w:tcPr>
+          <w:p>
+            <w:r>
+              <w:rPr>
+                <w:b/>
+                <w:bCs/>
+              </w:rPr>
+              <w:t>Population-dense areas</w:t>
+            </w:r>
+            <w:r>
+              <w:rPr>
+                <w:b/>
+                <w:bCs/>
+              </w:rPr>
+              <w:t xml:space="preserve">, </w:t>
+            </w:r>
+            <w:r>
+              <w:t>to maximize the benefit of each mile of clear sidewalk.</w:t>
+            </w:r>
+          </w:p>
+          <w:p>
+            <w:r>
+              <w:t>&lt;i class="fa-solid fa-city"&gt;&lt;/i&gt;</w:t>
+            </w:r>
+          </w:p>
+        </w:tc>
+      </w:tr>
+      <w:tr>
+        <w:tc>
+          <w:tcPr>
+            <w:tcW w:w="715" w:type="dxa"/>
+          </w:tcPr>
+          <w:p>
+            <w:r>
+              <w:rPr>
+                <w:noProof/>
+              </w:rPr>
+              <w:drawing>
+                <wp:inline distT="0" distB="0" distL="0" distR="0" wp14:anchorId="0CF47B02" wp14:editId="7CA4178E">
+                  <wp:extent cx="559357" cy="514350"/>
+                  <wp:effectExtent l="0" t="0" r="0" b="0"/>
+                  <wp:docPr id="8" name="Picture 8"/>
+                  <wp:cNvGraphicFramePr>
+                    <a:graphicFrameLocks xmlns:a="http://schemas.openxmlformats.org/drawingml/2006/main" noChangeAspect="1"/>
+                  </wp:cNvGraphicFramePr>
+                  <a:graphic xmlns:a="http://schemas.openxmlformats.org/drawingml/2006/main">
+                    <a:graphicData uri="http://schemas.openxmlformats.org/drawingml/2006/picture">
+                      <pic:pic xmlns:pic="http://schemas.openxmlformats.org/drawingml/2006/picture">
+                        <pic:nvPicPr>
+                          <pic:cNvPr id="1" name=""/>
+                          <pic:cNvPicPr/>
+                        </pic:nvPicPr>
+                        <pic:blipFill>
+                          <a:blip r:embed="rId10"/>
+                          <a:stretch>
+                            <a:fillRect/>
+                          </a:stretch>
+                        </pic:blipFill>
+                        <pic:spPr>
+                          <a:xfrm>
+                            <a:off x="0" y="0"/>
+                            <a:ext cx="579910" cy="533250"/>
+                          </a:xfrm>
+                          <a:prstGeom prst="rect">
+                            <a:avLst/>
+                          </a:prstGeom>
+                        </pic:spPr>
+                      </pic:pic>
+                    </a:graphicData>
+                  </a:graphic>
+                </wp:inline>
+              </w:drawing>
+            </w:r>
+          </w:p>
+        </w:tc>
+        <w:tc>
+          <w:tcPr>
+            <w:tcW w:w="8635" w:type="dxa"/>
+          </w:tcPr>
+          <w:p>
+            <w:r>
+              <w:rPr>
+                <w:b/>
+                <w:bCs/>
+              </w:rPr>
+              <w:t>Areas with high transit activity</w:t>
+            </w:r>
+            <w:r>
+              <w:rPr>
+                <w:b/>
+                <w:bCs/>
+              </w:rPr>
+              <w:t xml:space="preserve">, </w:t>
+            </w:r>
+            <w:r>
+              <w:t xml:space="preserve">because the vast majority of riders get to and from their stop by walking. </w:t>
+            </w:r>
+          </w:p>
+          <w:p>
+            <w:r>
+              <w:t>&lt;i class="fa-solid fa-bus"&gt;&lt;/i&gt;</w:t>
+            </w:r>
+          </w:p>
+        </w:tc>
+      </w:tr>
+      <w:tr>
+        <w:tc>
+          <w:tcPr>
+            <w:tcW w:w="715" w:type="dxa"/>
+          </w:tcPr>
+          <w:p>
+            <w:r>
+              <w:rPr>
+                <w:noProof/>
+              </w:rPr>
+              <w:drawing>
+                <wp:inline distT="0" distB="0" distL="0" distR="0" wp14:anchorId="3553671C" wp14:editId="0E88C84D">
+                  <wp:extent cx="590708" cy="504825"/>
+                  <wp:effectExtent l="0" t="0" r="0" b="0"/>
+                  <wp:docPr id="10" name="Picture 10"/>
+                  <wp:cNvGraphicFramePr>
+                    <a:graphicFrameLocks xmlns:a="http://schemas.openxmlformats.org/drawingml/2006/main" noChangeAspect="1"/>
+                  </wp:cNvGraphicFramePr>
+                  <a:graphic xmlns:a="http://schemas.openxmlformats.org/drawingml/2006/main">
+                    <a:graphicData uri="http://schemas.openxmlformats.org/drawingml/2006/picture">
+                      <pic:pic xmlns:pic="http://schemas.openxmlformats.org/drawingml/2006/picture">
+                        <pic:nvPicPr>
+                          <pic:cNvPr id="1" name=""/>
+                          <pic:cNvPicPr/>
+                        </pic:nvPicPr>
+                        <pic:blipFill>
+                          <a:blip r:embed="rId11"/>
+                          <a:stretch>
+                            <a:fillRect/>
+                          </a:stretch>
+                        </pic:blipFill>
+                        <pic:spPr>
+                          <a:xfrm>
+                            <a:off x="0" y="0"/>
+                            <a:ext cx="597730" cy="510826"/>
+                          </a:xfrm>
+                          <a:prstGeom prst="rect">
+                            <a:avLst/>
+                          </a:prstGeom>
+                        </pic:spPr>
+                      </pic:pic>
+                    </a:graphicData>
+                  </a:graphic>
+                </wp:inline>
+              </w:drawing>
+            </w:r>
+          </w:p>
+        </w:tc>
+        <w:tc>
+          <w:tcPr>
+            <w:tcW w:w="8635" w:type="dxa"/>
+          </w:tcPr>
+          <w:p>
+            <w:r>
+              <w:rPr>
+                <w:b/>
+                <w:bCs/>
+              </w:rPr>
+              <w:t>Known problem areas</w:t>
+            </w:r>
+            <w:r>
+              <w:rPr>
+                <w:b/>
+                <w:bCs/>
+                <w:i/>
+                <w:iCs/>
+              </w:rPr>
+              <w:t xml:space="preserve">, </w:t>
+            </w:r>
+            <w:r>
+              <w:t xml:space="preserve">specifically those with a high number of sidewalk snow removal requests and vacant buildings reported via 311 and municipal offices. </w:t>
+            </w:r>
+          </w:p>
+          <w:p>
+            <w:r>
+              <w:t>&lt;i class="fa-solid fa-building-circle-exclamation"&gt;&lt;/i&gt;</w:t>
+            </w:r>
+          </w:p>
+        </w:tc>
+      </w:tr>
+    </w:tbl>
+    <w:p/>
+    <w:p>
+      <w:pPr>
         <w:rPr>
           <w:b/>
           <w:bCs/>
         </w:rPr>
-        <w:t xml:space="preserve">People </w:t>
-      </w:r>
+      </w:pPr>
+    </w:p>
+    <w:p>
       <w:r>
         <w:rPr>
           <w:b/>
           <w:bCs/>
         </w:rPr>
-        <w:t xml:space="preserve">with </w:t>
-      </w:r>
-      <w:r>
-        <w:rPr>
-          <w:b/>
-          <w:bCs/>
-        </w:rPr>
-        <w:t>disabilities</w:t>
-      </w:r>
-      <w:r>
-        <w:t xml:space="preserve">, </w:t>
-      </w:r>
-      <w:r>
-        <w:t xml:space="preserve">especially ambulatory (walking) and vision disabilities, </w:t>
-      </w:r>
-      <w:r>
-        <w:t>who may use assistive devices (wheelchairs, walkers</w:t>
-      </w:r>
-      <w:r>
-        <w:t>, canes</w:t>
-      </w:r>
-      <w:r>
-        <w:t xml:space="preserve">) </w:t>
-      </w:r>
-      <w:r>
-        <w:t>to get around</w:t>
-      </w:r>
-      <w:r>
-        <w:t>.</w:t>
-      </w:r>
-    </w:p>
-    <w:p>
-      <w:pPr>
-        <w:ind w:left="720"/>
-      </w:pPr>
-      <w:r>
-        <w:rPr>
-          <w:b/>
-          <w:bCs/>
-        </w:rPr>
-        <w:t>Elders</w:t>
-      </w:r>
-      <w:r>
-        <w:t xml:space="preserve">, who </w:t>
-      </w:r>
-      <w:r>
-        <w:t>are more susceptible to serious fall-related injuries</w:t>
-      </w:r>
-      <w:r>
-        <w:t xml:space="preserve">, and </w:t>
-      </w:r>
-      <w:r>
-        <w:t xml:space="preserve">may </w:t>
-      </w:r>
-      <w:r>
-        <w:t>be unable to shovel their own sidewalks</w:t>
-      </w:r>
-      <w:r>
-        <w:t>, regardless of whether they identify as having a disability</w:t>
-      </w:r>
-    </w:p>
-    <w:p>
-      <w:pPr>
-        <w:ind w:left="720"/>
-      </w:pPr>
-      <w:r>
-        <w:rPr>
-          <w:b/>
-          <w:bCs/>
-        </w:rPr>
-        <w:t>Young children</w:t>
-      </w:r>
-      <w:r>
-        <w:rPr>
-          <w:b/>
-          <w:bCs/>
-        </w:rPr>
+        <w:t>Page-2</w:t>
+      </w:r>
+    </w:p>
+    <w:p>
+      <w:r>
+        <w:t xml:space="preserve">[equal weights map appears] </w:t>
+      </w:r>
+      <w:r>
+        <w:t>The map on the right show</w:t>
+      </w:r>
+      <w:r>
+        <w:t>s areas across the city that rank highly for all of these measures combined.</w:t>
+      </w:r>
+    </w:p>
+    <w:p>
+      <w:r>
+        <w:lastRenderedPageBreak/>
+        <w:t>[sliders appear]</w:t>
+      </w:r>
+      <w:r>
         <w:t xml:space="preserve"> </w:t>
       </w:r>
       <w:r>
-        <w:t xml:space="preserve">and their caretakers, who </w:t>
-      </w:r>
-      <w:r>
-        <w:t>may use strollers</w:t>
-      </w:r>
-    </w:p>
-    <w:p>
-      <w:pPr>
-        <w:ind w:left="720"/>
-        <w:rPr>
-          <w:b/>
-          <w:bCs/>
-        </w:rPr>
-      </w:pPr>
-      <w:r>
-        <w:rPr>
-          <w:b/>
-          <w:bCs/>
-        </w:rPr>
-        <w:t xml:space="preserve">Households without cars, </w:t>
-      </w:r>
-      <w:r>
-        <w:t>who</w:t>
-      </w:r>
-      <w:r>
-        <w:t xml:space="preserve"> are </w:t>
-      </w:r>
-      <w:r>
-        <w:t xml:space="preserve">more likely to rely on walking </w:t>
-      </w:r>
-      <w:r>
-        <w:t>to meet their needs</w:t>
-      </w:r>
-    </w:p>
-    <w:p>
-      <w:pPr>
-        <w:ind w:left="720"/>
-      </w:pPr>
-      <w:r>
-        <w:rPr>
-          <w:b/>
-          <w:bCs/>
-        </w:rPr>
-        <w:t>Population-dense areas</w:t>
-      </w:r>
-      <w:r>
-        <w:rPr>
-          <w:b/>
-          <w:bCs/>
-        </w:rPr>
-        <w:t xml:space="preserve">, </w:t>
-      </w:r>
-      <w:r>
-        <w:t>to maximize the benefit of each mile of clear sidewalk</w:t>
-      </w:r>
-      <w:r>
-        <w:t>.</w:t>
-      </w:r>
-    </w:p>
-    <w:p>
-      <w:pPr>
-        <w:ind w:left="720"/>
-      </w:pPr>
-      <w:r>
-        <w:rPr>
-          <w:b/>
-          <w:bCs/>
-        </w:rPr>
-        <w:t>Areas with high transit activity</w:t>
-      </w:r>
-      <w:r>
-        <w:rPr>
-          <w:b/>
-          <w:bCs/>
-        </w:rPr>
-        <w:t xml:space="preserve">, </w:t>
-      </w:r>
-      <w:r>
-        <w:t>because</w:t>
-      </w:r>
-      <w:r>
-        <w:t xml:space="preserve"> the </w:t>
-      </w:r>
-      <w:r>
-        <w:t xml:space="preserve">vast majority of </w:t>
-      </w:r>
-      <w:r>
-        <w:t>riders</w:t>
-      </w:r>
-      <w:r>
-        <w:t xml:space="preserve"> get to</w:t>
-      </w:r>
-      <w:r>
-        <w:t xml:space="preserve"> and from</w:t>
-      </w:r>
-      <w:r>
-        <w:t xml:space="preserve"> their stop by walking. </w:t>
-      </w:r>
-    </w:p>
-    <w:p>
-      <w:pPr>
-        <w:ind w:left="720"/>
-      </w:pPr>
-      <w:r>
-        <w:rPr>
-          <w:b/>
-          <w:bCs/>
-        </w:rPr>
-        <w:t>Known problem areas</w:t>
-      </w:r>
-      <w:r>
-        <w:rPr>
-          <w:b/>
-          <w:bCs/>
-          <w:i/>
-          <w:iCs/>
-        </w:rPr>
-        <w:t xml:space="preserve">, </w:t>
-      </w:r>
-      <w:r>
-        <w:t xml:space="preserve">specifically those with a high number of sidewalk snow removal requests and vacant buildings reported via 311 and municipal offices. </w:t>
-      </w:r>
-    </w:p>
-    <w:p>
-      <w:r>
-        <w:t xml:space="preserve">[equal weights map appears] </w:t>
-      </w:r>
-      <w:r>
-        <w:t>The map on the right show</w:t>
-      </w:r>
-      <w:r>
-        <w:t>s areas across the city that rank highly for all of these measures combined.</w:t>
-      </w:r>
-    </w:p>
-    <w:p>
-      <w:r>
-        <w:t>[sliders appear]</w:t>
-      </w:r>
-      <w:r>
-        <w:t xml:space="preserve"> </w:t>
-      </w:r>
-      <w:r>
-        <w:t>Right now, the map places equal importance on each of the seven criteria. Use the sliders below to vary the importance given to each measure</w:t>
-      </w:r>
-      <w:r>
-        <w:t xml:space="preserve"> – for example, try increasing the importance given to “known problem areas.”</w:t>
+        <w:t xml:space="preserve">Right now, the map places equal importance on each of the seven criteria. </w:t>
+      </w:r>
+      <w:r>
+        <w:t>You can use</w:t>
+      </w:r>
+      <w:r>
+        <w:t xml:space="preserve"> the sliders below to vary the importance given to each measure</w:t>
+      </w:r>
+      <w:r>
+        <w:t xml:space="preserve">. </w:t>
+      </w:r>
+    </w:p>
+    <w:p>
+      <w:r>
+        <w:t>Try it out:</w:t>
       </w:r>
     </w:p>
     <w:p>
@@ -353,7 +754,15 @@
     </w:p>
     <w:p>
       <w:r>
-        <w:t xml:space="preserve">[show 2.5 square mile rectangle on map] </w:t>
+        <w:t>[remove slider]</w:t>
+      </w:r>
+      <w:r>
+        <w:t xml:space="preserve">  [Print results of slider values]</w:t>
+      </w:r>
+    </w:p>
+    <w:p>
+      <w:r>
+        <w:t>[blank map of the city]</w:t>
       </w:r>
     </w:p>
     <w:p>
@@ -381,7 +790,17 @@
     </w:p>
     <w:p>
       <w:r>
-        <w:t xml:space="preserve">[place many rectangles with question marks on map] The exact placement of the zones is not yet set – just the priorities we want to use. </w:t>
+        <w:t xml:space="preserve">[show 2.5 square mile rectangle on map] </w:t>
+      </w:r>
+    </w:p>
+    <w:p>
+      <w:r>
+        <w:t xml:space="preserve">The exact placement of the zones is not yet set – just the priorities we want to use. </w:t>
+      </w:r>
+    </w:p>
+    <w:p>
+      <w:r>
+        <w:t xml:space="preserve">[place many rectangles with question marks on map] </w:t>
       </w:r>
     </w:p>
     <w:p>
@@ -397,12 +816,21 @@
     </w:p>
     <w:p>
       <w:r>
+        <w:t>[icons]</w:t>
+      </w:r>
+    </w:p>
+    <w:p>
+      <w:r>
+        <w:t>[show sliders]</w:t>
+      </w:r>
+    </w:p>
+    <w:p>
+      <w:r>
         <w:t>[update sliders] [update map]</w:t>
       </w:r>
     </w:p>
     <w:p>
       <w:r>
-        <w:lastRenderedPageBreak/>
         <w:t xml:space="preserve">Two zones will prioritize everything else: children, zero-car households, </w:t>
       </w:r>
       <w:r>
@@ -410,6 +838,11 @@
       </w:r>
       <w:r>
         <w:t xml:space="preserve"> </w:t>
+      </w:r>
+    </w:p>
+    <w:p>
+      <w:r>
+        <w:t>[icons]</w:t>
       </w:r>
     </w:p>
     <w:p>
@@ -529,6 +962,7 @@
     </w:p>
     <w:p>
       <w:r>
+        <w:lastRenderedPageBreak/>
         <w:t>Like what you see? Send it to Better Streets &amp; Access Living!</w:t>
       </w:r>
     </w:p>
@@ -1548,6 +1982,25 @@
       <w:contextualSpacing/>
     </w:pPr>
   </w:style>
+  <w:style w:type="table" w:styleId="TableGrid">
+    <w:name w:val="Table Grid"/>
+    <w:basedOn w:val="TableNormal"/>
+    <w:uiPriority w:val="39"/>
+    <w:rsid w:val="009D0C4E"/>
+    <w:pPr>
+      <w:spacing w:after="0" w:line="240" w:lineRule="auto"/>
+    </w:pPr>
+    <w:tblPr>
+      <w:tblBorders>
+        <w:top w:val="single" w:sz="4" w:space="0" w:color="auto"/>
+        <w:left w:val="single" w:sz="4" w:space="0" w:color="auto"/>
+        <w:bottom w:val="single" w:sz="4" w:space="0" w:color="auto"/>
+        <w:right w:val="single" w:sz="4" w:space="0" w:color="auto"/>
+        <w:insideH w:val="single" w:sz="4" w:space="0" w:color="auto"/>
+        <w:insideV w:val="single" w:sz="4" w:space="0" w:color="auto"/>
+      </w:tblBorders>
+    </w:tblPr>
+  </w:style>
 </w:styles>
 </file>
 

</xml_diff>